<commit_message>
doing a read through and making changes to the document. the environments and simulation results sections probably need a little more TLC. this is todo later today.
</commit_message>
<xml_diff>
--- a/dissertation_outline.docx
+++ b/dissertation_outline.docx
@@ -359,7 +359,15 @@
         <w:jc w:val="left"/>
       </w:pPr>
       <w:r>
-        <w:t>Rely heavily on massengill’s work from whenever it was he was in school</w:t>
+        <w:t xml:space="preserve">Rely heavily on </w:t>
+      </w:r>
+      <w:proofErr w:type="spellStart"/>
+      <w:r>
+        <w:t>massengill’s</w:t>
+      </w:r>
+      <w:proofErr w:type="spellEnd"/>
+      <w:r>
+        <w:t xml:space="preserve"> work from whenever it was he was in school</w:t>
       </w:r>
     </w:p>
     <w:p>
@@ -385,7 +393,23 @@
         <w:jc w:val="left"/>
       </w:pPr>
       <w:r>
-        <w:t xml:space="preserve">Use basic descriptions from Rodbell and Heidel </w:t>
+        <w:t xml:space="preserve">Use basic descriptions from </w:t>
+      </w:r>
+      <w:proofErr w:type="spellStart"/>
+      <w:r>
+        <w:t>Rodbell</w:t>
+      </w:r>
+      <w:proofErr w:type="spellEnd"/>
+      <w:r>
+        <w:t xml:space="preserve"> and </w:t>
+      </w:r>
+      <w:proofErr w:type="spellStart"/>
+      <w:r>
+        <w:t>Heidel</w:t>
+      </w:r>
+      <w:proofErr w:type="spellEnd"/>
+      <w:r>
+        <w:t xml:space="preserve"> </w:t>
       </w:r>
     </w:p>
     <w:p>
@@ -424,182 +448,231 @@
         <w:jc w:val="left"/>
       </w:pPr>
       <w:r>
-        <w:t>Lean on sierawski’s dissertation some as well</w:t>
-      </w:r>
+        <w:t xml:space="preserve">Lean on </w:t>
+      </w:r>
+      <w:proofErr w:type="spellStart"/>
+      <w:r>
+        <w:t>sierawski’s</w:t>
+      </w:r>
+      <w:proofErr w:type="spellEnd"/>
+      <w:r>
+        <w:t xml:space="preserve"> dissertation some as well</w:t>
+      </w:r>
+    </w:p>
+    <w:p>
+      <w:pPr>
+        <w:pStyle w:val="ListParagraph"/>
+        <w:numPr>
+          <w:ilvl w:val="1"/>
+          <w:numId w:val="1"/>
+        </w:numPr>
+        <w:jc w:val="left"/>
+      </w:pPr>
+      <w:proofErr w:type="spellStart"/>
+      <w:r>
+        <w:t>Muon</w:t>
+      </w:r>
+      <w:proofErr w:type="spellEnd"/>
+      <w:r>
+        <w:t>-induced upsets</w:t>
+      </w:r>
+    </w:p>
+    <w:p>
+      <w:pPr>
+        <w:pStyle w:val="ListParagraph"/>
+        <w:numPr>
+          <w:ilvl w:val="2"/>
+          <w:numId w:val="1"/>
+        </w:numPr>
+        <w:jc w:val="left"/>
+      </w:pPr>
+      <w:r>
+        <w:t xml:space="preserve">Leverage </w:t>
+      </w:r>
+      <w:proofErr w:type="spellStart"/>
+      <w:r>
+        <w:t>brians</w:t>
+      </w:r>
+      <w:proofErr w:type="spellEnd"/>
+      <w:r>
+        <w:t xml:space="preserve"> work exclusively</w:t>
+      </w:r>
+    </w:p>
+    <w:p>
+      <w:pPr>
+        <w:pStyle w:val="ListParagraph"/>
+        <w:numPr>
+          <w:ilvl w:val="2"/>
+          <w:numId w:val="1"/>
+        </w:numPr>
+        <w:jc w:val="left"/>
+      </w:pPr>
+      <w:r>
+        <w:t>Figures and conclusions / descriptions</w:t>
+      </w:r>
+    </w:p>
+    <w:p>
+      <w:pPr>
+        <w:pStyle w:val="ListParagraph"/>
+        <w:numPr>
+          <w:ilvl w:val="1"/>
+          <w:numId w:val="1"/>
+        </w:numPr>
+        <w:jc w:val="left"/>
+      </w:pPr>
+      <w:r>
+        <w:t>Physics of photon-matter interactions</w:t>
+      </w:r>
+    </w:p>
+    <w:p>
+      <w:pPr>
+        <w:pStyle w:val="ListParagraph"/>
+        <w:numPr>
+          <w:ilvl w:val="2"/>
+          <w:numId w:val="1"/>
+        </w:numPr>
+        <w:jc w:val="left"/>
+      </w:pPr>
+      <w:r>
+        <w:t>Show image of energy dependence on dominant physical mechanism generating secondary electrons</w:t>
+      </w:r>
+    </w:p>
+    <w:p>
+      <w:pPr>
+        <w:pStyle w:val="ListParagraph"/>
+        <w:numPr>
+          <w:ilvl w:val="2"/>
+          <w:numId w:val="1"/>
+        </w:numPr>
+        <w:jc w:val="left"/>
+      </w:pPr>
+      <w:r>
+        <w:t>Discuss Compton scattering effect</w:t>
+      </w:r>
+    </w:p>
+    <w:p>
+      <w:pPr>
+        <w:pStyle w:val="ListParagraph"/>
+        <w:numPr>
+          <w:ilvl w:val="2"/>
+          <w:numId w:val="1"/>
+        </w:numPr>
+        <w:jc w:val="left"/>
+      </w:pPr>
+      <w:r>
+        <w:t>Discuss photoelectric effect</w:t>
+      </w:r>
+    </w:p>
+    <w:p>
+      <w:pPr>
+        <w:pStyle w:val="ListParagraph"/>
+        <w:numPr>
+          <w:ilvl w:val="1"/>
+          <w:numId w:val="1"/>
+        </w:numPr>
+        <w:jc w:val="left"/>
+      </w:pPr>
+      <w:r>
+        <w:t>Review of r</w:t>
+      </w:r>
+      <w:r>
+        <w:t>ecent studies of electron effects in SRAM</w:t>
+      </w:r>
+    </w:p>
+    <w:p>
+      <w:pPr>
+        <w:pStyle w:val="ListParagraph"/>
+        <w:numPr>
+          <w:ilvl w:val="2"/>
+          <w:numId w:val="1"/>
+        </w:numPr>
+        <w:jc w:val="left"/>
+      </w:pPr>
+      <w:r>
+        <w:t>Is this the right place to include your previous work?</w:t>
+      </w:r>
+    </w:p>
+    <w:p>
+      <w:pPr>
+        <w:pStyle w:val="ListParagraph"/>
+        <w:numPr>
+          <w:ilvl w:val="2"/>
+          <w:numId w:val="1"/>
+        </w:numPr>
+        <w:jc w:val="left"/>
+      </w:pPr>
+      <w:r>
+        <w:t>It would seem the background is the most relevant place to put the evaluation of delta-rays with simulators</w:t>
+      </w:r>
+    </w:p>
+    <w:p>
+      <w:pPr>
+        <w:pStyle w:val="ListParagraph"/>
+        <w:numPr>
+          <w:ilvl w:val="2"/>
+          <w:numId w:val="1"/>
+        </w:numPr>
+        <w:jc w:val="left"/>
+      </w:pPr>
+      <w:r>
+        <w:t xml:space="preserve">Keep in mind </w:t>
+      </w:r>
+      <w:proofErr w:type="spellStart"/>
+      <w:proofErr w:type="gramStart"/>
+      <w:r>
+        <w:t>murat</w:t>
+      </w:r>
+      <w:proofErr w:type="spellEnd"/>
+      <w:proofErr w:type="gramEnd"/>
+      <w:r>
+        <w:t xml:space="preserve"> and </w:t>
+      </w:r>
+      <w:proofErr w:type="spellStart"/>
+      <w:r>
+        <w:t>raine</w:t>
+      </w:r>
+      <w:proofErr w:type="spellEnd"/>
+      <w:r>
+        <w:t xml:space="preserve"> results that electrons do not significantly impact current generation technology nodes (at least not measurably).</w:t>
+      </w:r>
+    </w:p>
+    <w:p>
+      <w:pPr>
+        <w:pStyle w:val="ListParagraph"/>
+        <w:numPr>
+          <w:ilvl w:val="0"/>
+          <w:numId w:val="1"/>
+        </w:numPr>
+        <w:jc w:val="left"/>
+      </w:pPr>
+      <w:r>
+        <w:t>Experimental Results</w:t>
+      </w:r>
+    </w:p>
+    <w:p>
+      <w:pPr>
+        <w:pStyle w:val="ListParagraph"/>
+        <w:numPr>
+          <w:ilvl w:val="0"/>
+          <w:numId w:val="1"/>
+        </w:numPr>
+        <w:jc w:val="left"/>
+      </w:pPr>
+      <w:r>
+        <w:t>Simulation Results</w:t>
+      </w:r>
+    </w:p>
+    <w:p>
+      <w:pPr>
+        <w:pStyle w:val="ListParagraph"/>
+        <w:numPr>
+          <w:ilvl w:val="1"/>
+          <w:numId w:val="1"/>
+        </w:numPr>
+        <w:jc w:val="left"/>
+      </w:pPr>
       <w:bookmarkStart w:id="0" w:name="_GoBack"/>
       <w:bookmarkEnd w:id="0"/>
-    </w:p>
-    <w:p>
-      <w:pPr>
-        <w:pStyle w:val="ListParagraph"/>
-        <w:numPr>
-          <w:ilvl w:val="1"/>
-          <w:numId w:val="1"/>
-        </w:numPr>
-        <w:jc w:val="left"/>
-      </w:pPr>
-      <w:r>
-        <w:t>Muon-induced upsets</w:t>
-      </w:r>
-    </w:p>
-    <w:p>
-      <w:pPr>
-        <w:pStyle w:val="ListParagraph"/>
-        <w:numPr>
-          <w:ilvl w:val="2"/>
-          <w:numId w:val="1"/>
-        </w:numPr>
-        <w:jc w:val="left"/>
-      </w:pPr>
-      <w:r>
-        <w:t>Leverage brians work exclusively</w:t>
-      </w:r>
-    </w:p>
-    <w:p>
-      <w:pPr>
-        <w:pStyle w:val="ListParagraph"/>
-        <w:numPr>
-          <w:ilvl w:val="2"/>
-          <w:numId w:val="1"/>
-        </w:numPr>
-        <w:jc w:val="left"/>
-      </w:pPr>
-      <w:r>
-        <w:t>Figures and conclusions / descriptions</w:t>
-      </w:r>
-    </w:p>
-    <w:p>
-      <w:pPr>
-        <w:pStyle w:val="ListParagraph"/>
-        <w:numPr>
-          <w:ilvl w:val="1"/>
-          <w:numId w:val="1"/>
-        </w:numPr>
-        <w:jc w:val="left"/>
-      </w:pPr>
-      <w:r>
-        <w:t>Physics of photon-matter interactions</w:t>
-      </w:r>
-    </w:p>
-    <w:p>
-      <w:pPr>
-        <w:pStyle w:val="ListParagraph"/>
-        <w:numPr>
-          <w:ilvl w:val="2"/>
-          <w:numId w:val="1"/>
-        </w:numPr>
-        <w:jc w:val="left"/>
-      </w:pPr>
-      <w:r>
-        <w:t>Show image of energy dependence on dominant physical mechanism generating secondary electrons</w:t>
-      </w:r>
-    </w:p>
-    <w:p>
-      <w:pPr>
-        <w:pStyle w:val="ListParagraph"/>
-        <w:numPr>
-          <w:ilvl w:val="2"/>
-          <w:numId w:val="1"/>
-        </w:numPr>
-        <w:jc w:val="left"/>
-      </w:pPr>
-      <w:r>
-        <w:t>Discuss Compton scattering effect</w:t>
-      </w:r>
-    </w:p>
-    <w:p>
-      <w:pPr>
-        <w:pStyle w:val="ListParagraph"/>
-        <w:numPr>
-          <w:ilvl w:val="2"/>
-          <w:numId w:val="1"/>
-        </w:numPr>
-        <w:jc w:val="left"/>
-      </w:pPr>
-      <w:r>
-        <w:t>Discuss photoelectric effect</w:t>
-      </w:r>
-    </w:p>
-    <w:p>
-      <w:pPr>
-        <w:pStyle w:val="ListParagraph"/>
-        <w:numPr>
-          <w:ilvl w:val="1"/>
-          <w:numId w:val="1"/>
-        </w:numPr>
-        <w:jc w:val="left"/>
-      </w:pPr>
-      <w:r>
-        <w:t>Review of r</w:t>
-      </w:r>
-      <w:r>
-        <w:t>ecent studies of electron effects in SRAM</w:t>
-      </w:r>
-    </w:p>
-    <w:p>
-      <w:pPr>
-        <w:pStyle w:val="ListParagraph"/>
-        <w:numPr>
-          <w:ilvl w:val="2"/>
-          <w:numId w:val="1"/>
-        </w:numPr>
-        <w:jc w:val="left"/>
-      </w:pPr>
-      <w:r>
-        <w:t>Is this the right place to include your previous work?</w:t>
-      </w:r>
-    </w:p>
-    <w:p>
-      <w:pPr>
-        <w:pStyle w:val="ListParagraph"/>
-        <w:numPr>
-          <w:ilvl w:val="2"/>
-          <w:numId w:val="1"/>
-        </w:numPr>
-        <w:jc w:val="left"/>
-      </w:pPr>
-      <w:r>
-        <w:t>It would seem the background is the most relevant place to put the evaluation of delta-rays with simulators</w:t>
-      </w:r>
-    </w:p>
-    <w:p>
-      <w:pPr>
-        <w:pStyle w:val="ListParagraph"/>
-        <w:numPr>
-          <w:ilvl w:val="2"/>
-          <w:numId w:val="1"/>
-        </w:numPr>
-        <w:jc w:val="left"/>
-      </w:pPr>
-      <w:r>
-        <w:t>Keep in mind murat and raine results that electrons do not significantly impact current generation technology nodes (at least not measurably).</w:t>
-      </w:r>
-    </w:p>
-    <w:p>
-      <w:pPr>
-        <w:pStyle w:val="ListParagraph"/>
-        <w:numPr>
-          <w:ilvl w:val="0"/>
-          <w:numId w:val="1"/>
-        </w:numPr>
-        <w:jc w:val="left"/>
-      </w:pPr>
-      <w:r>
-        <w:t>Experimental Results</w:t>
-      </w:r>
-    </w:p>
-    <w:p>
-      <w:pPr>
-        <w:pStyle w:val="ListParagraph"/>
-        <w:numPr>
-          <w:ilvl w:val="0"/>
-          <w:numId w:val="1"/>
-        </w:numPr>
-        <w:jc w:val="left"/>
-      </w:pPr>
-      <w:r>
-        <w:t>Simulation Results</w:t>
-      </w:r>
     </w:p>
     <w:p>
       <w:pPr>

</xml_diff>